<commit_message>
conclusione progetto e relazione
</commit_message>
<xml_diff>
--- a/Relazione Sistemi - stazioni ferroviarie.docx
+++ b/Relazione Sistemi - stazioni ferroviarie.docx
@@ -446,7 +446,16 @@
           <w:sz w:val="28"/>
           <w:szCs w:val="28"/>
         </w:rPr>
-        <w:t>Descrizione dell’esercizio:</w:t>
+        <w:t>Sviluppo</w:t>
+      </w:r>
+      <w:r>
+        <w:rPr>
+          <w:rFonts w:ascii="Times New Roman" w:eastAsia="Times New Roman" w:hAnsi="Times New Roman" w:cs="Times New Roman"/>
+          <w:b/>
+          <w:sz w:val="28"/>
+          <w:szCs w:val="28"/>
+        </w:rPr>
+        <w:t xml:space="preserve"> dell’esercizio:</w:t>
       </w:r>
     </w:p>
     <w:p>
@@ -1049,6 +1058,248 @@
           <w:szCs w:val="24"/>
         </w:rPr>
       </w:pPr>
+      <w:r>
+        <w:rPr>
+          <w:rFonts w:ascii="Times New Roman" w:eastAsia="Times New Roman" w:hAnsi="Times New Roman" w:cs="Times New Roman"/>
+          <w:sz w:val="24"/>
+          <w:szCs w:val="24"/>
+        </w:rPr>
+        <w:t>I dati relativi alle stazioni ferroviarie sono:</w:t>
+      </w:r>
+    </w:p>
+    <w:p>
+      <w:pPr>
+        <w:pStyle w:val="Paragrafoelenco"/>
+        <w:numPr>
+          <w:ilvl w:val="0"/>
+          <w:numId w:val="4"/>
+        </w:numPr>
+        <w:rPr>
+          <w:rFonts w:ascii="Times New Roman" w:eastAsia="Times New Roman" w:hAnsi="Times New Roman" w:cs="Times New Roman"/>
+          <w:sz w:val="24"/>
+          <w:szCs w:val="24"/>
+        </w:rPr>
+      </w:pPr>
+      <w:r>
+        <w:rPr>
+          <w:rFonts w:ascii="Times New Roman" w:eastAsia="Times New Roman" w:hAnsi="Times New Roman" w:cs="Times New Roman"/>
+          <w:sz w:val="24"/>
+          <w:szCs w:val="24"/>
+        </w:rPr>
+        <w:t>comune in cui si trova la stazione;</w:t>
+      </w:r>
+    </w:p>
+    <w:p>
+      <w:pPr>
+        <w:pStyle w:val="Paragrafoelenco"/>
+        <w:numPr>
+          <w:ilvl w:val="0"/>
+          <w:numId w:val="4"/>
+        </w:numPr>
+        <w:rPr>
+          <w:rFonts w:ascii="Times New Roman" w:eastAsia="Times New Roman" w:hAnsi="Times New Roman" w:cs="Times New Roman"/>
+          <w:sz w:val="24"/>
+          <w:szCs w:val="24"/>
+        </w:rPr>
+      </w:pPr>
+      <w:r>
+        <w:rPr>
+          <w:rFonts w:ascii="Times New Roman" w:eastAsia="Times New Roman" w:hAnsi="Times New Roman" w:cs="Times New Roman"/>
+          <w:sz w:val="24"/>
+          <w:szCs w:val="24"/>
+        </w:rPr>
+        <w:t>provincia in cui si trova la stazione;</w:t>
+      </w:r>
+    </w:p>
+    <w:p>
+      <w:pPr>
+        <w:pStyle w:val="Paragrafoelenco"/>
+        <w:numPr>
+          <w:ilvl w:val="0"/>
+          <w:numId w:val="4"/>
+        </w:numPr>
+        <w:rPr>
+          <w:rFonts w:ascii="Times New Roman" w:eastAsia="Times New Roman" w:hAnsi="Times New Roman" w:cs="Times New Roman"/>
+          <w:sz w:val="24"/>
+          <w:szCs w:val="24"/>
+        </w:rPr>
+      </w:pPr>
+      <w:r>
+        <w:rPr>
+          <w:rFonts w:ascii="Times New Roman" w:eastAsia="Times New Roman" w:hAnsi="Times New Roman" w:cs="Times New Roman"/>
+          <w:sz w:val="24"/>
+          <w:szCs w:val="24"/>
+        </w:rPr>
+        <w:t>regione in cui si trova la stazione;</w:t>
+      </w:r>
+    </w:p>
+    <w:p>
+      <w:pPr>
+        <w:pStyle w:val="Paragrafoelenco"/>
+        <w:numPr>
+          <w:ilvl w:val="0"/>
+          <w:numId w:val="4"/>
+        </w:numPr>
+        <w:rPr>
+          <w:rFonts w:ascii="Times New Roman" w:eastAsia="Times New Roman" w:hAnsi="Times New Roman" w:cs="Times New Roman"/>
+          <w:sz w:val="24"/>
+          <w:szCs w:val="24"/>
+        </w:rPr>
+      </w:pPr>
+      <w:r>
+        <w:rPr>
+          <w:rFonts w:ascii="Times New Roman" w:eastAsia="Times New Roman" w:hAnsi="Times New Roman" w:cs="Times New Roman"/>
+          <w:sz w:val="24"/>
+          <w:szCs w:val="24"/>
+        </w:rPr>
+        <w:t>nome della stazione;</w:t>
+      </w:r>
+    </w:p>
+    <w:p>
+      <w:pPr>
+        <w:pStyle w:val="Paragrafoelenco"/>
+        <w:numPr>
+          <w:ilvl w:val="0"/>
+          <w:numId w:val="4"/>
+        </w:numPr>
+        <w:rPr>
+          <w:rFonts w:ascii="Times New Roman" w:eastAsia="Times New Roman" w:hAnsi="Times New Roman" w:cs="Times New Roman"/>
+          <w:sz w:val="24"/>
+          <w:szCs w:val="24"/>
+        </w:rPr>
+      </w:pPr>
+      <w:r>
+        <w:rPr>
+          <w:rFonts w:ascii="Times New Roman" w:eastAsia="Times New Roman" w:hAnsi="Times New Roman" w:cs="Times New Roman"/>
+          <w:sz w:val="24"/>
+          <w:szCs w:val="24"/>
+        </w:rPr>
+        <w:t>anno di inserimento della stazione;</w:t>
+      </w:r>
+    </w:p>
+    <w:p>
+      <w:pPr>
+        <w:pStyle w:val="Paragrafoelenco"/>
+        <w:numPr>
+          <w:ilvl w:val="0"/>
+          <w:numId w:val="4"/>
+        </w:numPr>
+        <w:rPr>
+          <w:rFonts w:ascii="Times New Roman" w:eastAsia="Times New Roman" w:hAnsi="Times New Roman" w:cs="Times New Roman"/>
+          <w:sz w:val="24"/>
+          <w:szCs w:val="24"/>
+        </w:rPr>
+      </w:pPr>
+      <w:r>
+        <w:rPr>
+          <w:rFonts w:ascii="Times New Roman" w:eastAsia="Times New Roman" w:hAnsi="Times New Roman" w:cs="Times New Roman"/>
+          <w:sz w:val="24"/>
+          <w:szCs w:val="24"/>
+        </w:rPr>
+        <w:t>data e ora di inserimento della stazione;</w:t>
+      </w:r>
+    </w:p>
+    <w:p>
+      <w:pPr>
+        <w:pStyle w:val="Paragrafoelenco"/>
+        <w:numPr>
+          <w:ilvl w:val="0"/>
+          <w:numId w:val="4"/>
+        </w:numPr>
+        <w:rPr>
+          <w:rFonts w:ascii="Times New Roman" w:eastAsia="Times New Roman" w:hAnsi="Times New Roman" w:cs="Times New Roman"/>
+          <w:sz w:val="24"/>
+          <w:szCs w:val="24"/>
+        </w:rPr>
+      </w:pPr>
+      <w:r>
+        <w:rPr>
+          <w:rFonts w:ascii="Times New Roman" w:eastAsia="Times New Roman" w:hAnsi="Times New Roman" w:cs="Times New Roman"/>
+          <w:sz w:val="24"/>
+          <w:szCs w:val="24"/>
+        </w:rPr>
+        <w:t xml:space="preserve">identificatore in </w:t>
+      </w:r>
+      <w:proofErr w:type="spellStart"/>
+      <w:r>
+        <w:rPr>
+          <w:rFonts w:ascii="Times New Roman" w:eastAsia="Times New Roman" w:hAnsi="Times New Roman" w:cs="Times New Roman"/>
+          <w:sz w:val="24"/>
+          <w:szCs w:val="24"/>
+        </w:rPr>
+        <w:t>OpenStreetMap</w:t>
+      </w:r>
+      <w:proofErr w:type="spellEnd"/>
+      <w:r>
+        <w:rPr>
+          <w:rFonts w:ascii="Times New Roman" w:eastAsia="Times New Roman" w:hAnsi="Times New Roman" w:cs="Times New Roman"/>
+          <w:sz w:val="24"/>
+          <w:szCs w:val="24"/>
+        </w:rPr>
+        <w:t xml:space="preserve"> della stazione;</w:t>
+      </w:r>
+    </w:p>
+    <w:p>
+      <w:pPr>
+        <w:pStyle w:val="Paragrafoelenco"/>
+        <w:numPr>
+          <w:ilvl w:val="0"/>
+          <w:numId w:val="4"/>
+        </w:numPr>
+        <w:rPr>
+          <w:rFonts w:ascii="Times New Roman" w:eastAsia="Times New Roman" w:hAnsi="Times New Roman" w:cs="Times New Roman"/>
+          <w:sz w:val="24"/>
+          <w:szCs w:val="24"/>
+        </w:rPr>
+      </w:pPr>
+      <w:r>
+        <w:rPr>
+          <w:rFonts w:ascii="Times New Roman" w:eastAsia="Times New Roman" w:hAnsi="Times New Roman" w:cs="Times New Roman"/>
+          <w:sz w:val="24"/>
+          <w:szCs w:val="24"/>
+        </w:rPr>
+        <w:t>longitudine della stazione;</w:t>
+      </w:r>
+    </w:p>
+    <w:p>
+      <w:pPr>
+        <w:pStyle w:val="Paragrafoelenco"/>
+        <w:numPr>
+          <w:ilvl w:val="0"/>
+          <w:numId w:val="4"/>
+        </w:numPr>
+        <w:rPr>
+          <w:rFonts w:ascii="Times New Roman" w:eastAsia="Times New Roman" w:hAnsi="Times New Roman" w:cs="Times New Roman"/>
+          <w:sz w:val="24"/>
+          <w:szCs w:val="24"/>
+        </w:rPr>
+      </w:pPr>
+      <w:r>
+        <w:rPr>
+          <w:rFonts w:ascii="Times New Roman" w:eastAsia="Times New Roman" w:hAnsi="Times New Roman" w:cs="Times New Roman"/>
+          <w:sz w:val="24"/>
+          <w:szCs w:val="24"/>
+        </w:rPr>
+        <w:t>latitudine della stazione.</w:t>
+      </w:r>
+    </w:p>
+    <w:p>
+      <w:pPr>
+        <w:rPr>
+          <w:rFonts w:ascii="Times New Roman" w:eastAsia="Times New Roman" w:hAnsi="Times New Roman" w:cs="Times New Roman"/>
+          <w:sz w:val="24"/>
+          <w:szCs w:val="24"/>
+        </w:rPr>
+      </w:pPr>
+    </w:p>
+    <w:p>
+      <w:pPr>
+        <w:rPr>
+          <w:rFonts w:ascii="Times New Roman" w:eastAsia="Times New Roman" w:hAnsi="Times New Roman" w:cs="Times New Roman"/>
+          <w:sz w:val="24"/>
+          <w:szCs w:val="24"/>
+        </w:rPr>
+      </w:pPr>
     </w:p>
     <w:p>
       <w:pPr>
@@ -1265,6 +1516,7 @@
           <w:sz w:val="24"/>
           <w:szCs w:val="24"/>
         </w:rPr>
+        <w:lastRenderedPageBreak/>
         <w:t>È possibile anche utilizzare una connessione da terminale come client e inserire a mano i comandi.</w:t>
       </w:r>
     </w:p>
@@ -2387,6 +2639,7 @@
   <w:style w:type="character" w:default="1" w:styleId="Carpredefinitoparagrafo">
     <w:name w:val="Default Paragraph Font"/>
     <w:uiPriority w:val="1"/>
+    <w:semiHidden/>
     <w:unhideWhenUsed/>
   </w:style>
   <w:style w:type="table" w:default="1" w:styleId="Tabellanormale">
@@ -2453,6 +2706,17 @@
       <w:sz w:val="30"/>
       <w:szCs w:val="30"/>
     </w:rPr>
+  </w:style>
+  <w:style w:type="paragraph" w:styleId="Paragrafoelenco">
+    <w:name w:val="List Paragraph"/>
+    <w:basedOn w:val="Normale"/>
+    <w:uiPriority w:val="34"/>
+    <w:qFormat/>
+    <w:rsid w:val="00AC464B"/>
+    <w:pPr>
+      <w:ind w:left="720"/>
+      <w:contextualSpacing/>
+    </w:pPr>
   </w:style>
 </w:styles>
 </file>

</xml_diff>